<commit_message>
fix: correct error in RMK
</commit_message>
<xml_diff>
--- a/3-lab/docs/Lab3_Marma_Zygimantas_EMEI-2.docx
+++ b/3-lab/docs/Lab3_Marma_Zygimantas_EMEI-2.docx
@@ -427,7 +427,40 @@
           <w:b/>
           <w:sz w:val="20"/>
         </w:rPr>
-        <w:t>Skaitmeninio RIR filtro įgyvendinimas ir tyrimas</w:t>
+        <w:t>Metodai</w:t>
+      </w:r>
+    </w:p>
+    <w:p>
+      <w:pPr>
+        <w:pStyle w:val="BodyTextIndent"/>
+        <w:tabs>
+          <w:tab w:val="left" w:pos="567"/>
+        </w:tabs>
+        <w:ind w:firstLine="0"/>
+        <w:rPr>
+          <w:b/>
+          <w:sz w:val="20"/>
+        </w:rPr>
+      </w:pPr>
+    </w:p>
+    <w:p>
+      <w:pPr>
+        <w:pStyle w:val="BodyTextIndent"/>
+        <w:tabs>
+          <w:tab w:val="left" w:pos="567"/>
+        </w:tabs>
+        <w:ind w:firstLine="0"/>
+        <w:rPr>
+          <w:b/>
+          <w:sz w:val="20"/>
+        </w:rPr>
+      </w:pPr>
+      <w:r>
+        <w:rPr>
+          <w:b/>
+          <w:sz w:val="20"/>
+        </w:rPr>
+        <w:t>Mažiausių vidutinių kvadratų adaptyviojo filtro įgyvendinimas</w:t>
       </w:r>
     </w:p>
     <w:p>
@@ -971,6 +1004,79 @@
         </w:rPr>
         <w:tab/>
       </w:r>
+    </w:p>
+    <w:p>
+      <w:pPr>
+        <w:autoSpaceDE w:val="0"/>
+        <w:autoSpaceDN w:val="0"/>
+        <w:adjustRightInd w:val="0"/>
+        <w:rPr>
+          <w:b/>
+          <w:bCs/>
+          <w:sz w:val="20"/>
+        </w:rPr>
+      </w:pPr>
+    </w:p>
+    <w:p>
+      <w:pPr>
+        <w:autoSpaceDE w:val="0"/>
+        <w:autoSpaceDN w:val="0"/>
+        <w:adjustRightInd w:val="0"/>
+        <w:rPr>
+          <w:rFonts w:ascii="Times-Roman" w:hAnsi="Times-Roman" w:cs="Times-Roman"/>
+          <w:sz w:val="18"/>
+          <w:szCs w:val="18"/>
+          <w:lang w:eastAsia="lt-LT"/>
+        </w:rPr>
+      </w:pPr>
+      <w:r>
+        <w:rPr>
+          <w:b/>
+          <w:bCs/>
+          <w:sz w:val="20"/>
+        </w:rPr>
+        <w:t>Priedai</w:t>
+      </w:r>
+    </w:p>
+    <w:p>
+      <w:pPr>
+        <w:autoSpaceDE w:val="0"/>
+        <w:autoSpaceDN w:val="0"/>
+        <w:adjustRightInd w:val="0"/>
+        <w:rPr>
+          <w:sz w:val="20"/>
+        </w:rPr>
+      </w:pPr>
+      <w:r>
+        <w:rPr>
+          <w:sz w:val="20"/>
+        </w:rPr>
+        <w:t>Laboratorinio darbo aprašymas</w:t>
+      </w:r>
+    </w:p>
+    <w:p>
+      <w:pPr>
+        <w:autoSpaceDE w:val="0"/>
+        <w:autoSpaceDN w:val="0"/>
+        <w:adjustRightInd w:val="0"/>
+        <w:rPr>
+          <w:b/>
+          <w:bCs/>
+          <w:sz w:val="20"/>
+        </w:rPr>
+      </w:pPr>
+    </w:p>
+    <w:p>
+      <w:pPr>
+        <w:autoSpaceDE w:val="0"/>
+        <w:autoSpaceDN w:val="0"/>
+        <w:adjustRightInd w:val="0"/>
+        <w:rPr>
+          <w:b/>
+          <w:bCs/>
+          <w:sz w:val="20"/>
+        </w:rPr>
+      </w:pPr>
     </w:p>
     <w:p>
       <w:pPr>

</xml_diff>